<commit_message>
sole support wording added
</commit_message>
<xml_diff>
--- a/affidavit-template.docx
+++ b/affidavit-template.docx
@@ -2,16 +2,96 @@
 <file path=word/document.xml><?xml version="1.0" encoding="utf-8"?>
 <w:document xmlns:wpc="http://schemas.microsoft.com/office/word/2010/wordprocessingCanvas" xmlns:cx="http://schemas.microsoft.com/office/drawing/2014/chartex" xmlns:cx1="http://schemas.microsoft.com/office/drawing/2015/9/8/chartex" xmlns:mc="http://schemas.openxmlformats.org/markup-compatibility/2006" xmlns:o="urn:schemas-microsoft-com:office:office" xmlns:r="http://schemas.openxmlformats.org/officeDocument/2006/relationships" xmlns:m="http://schemas.openxmlformats.org/officeDocument/2006/math" xmlns:v="urn:schemas-microsoft-com:vml" xmlns:wp14="http://schemas.microsoft.com/office/word/2010/wordprocessingDrawing" xmlns:wp="http://schemas.openxmlformats.org/drawingml/2006/wordprocessingDrawing" xmlns:w10="urn:schemas-microsoft-com:office:word" xmlns:w="http://schemas.openxmlformats.org/wordprocessingml/2006/main" xmlns:w14="http://schemas.microsoft.com/office/word/2010/wordml" xmlns:w15="http://schemas.microsoft.com/office/word/2012/wordml" xmlns:w16se="http://schemas.microsoft.com/office/word/2015/wordml/symex" xmlns:wpg="http://schemas.microsoft.com/office/word/2010/wordprocessingGroup" xmlns:wpi="http://schemas.microsoft.com/office/word/2010/wordprocessingInk" xmlns:wne="http://schemas.microsoft.com/office/word/2006/wordml" xmlns:wps="http://schemas.microsoft.com/office/word/2010/wordprocessingShape" mc:Ignorable="w14 w15 w16se wp14">
   <w:body>
+    <w:tbl>
+      <w:tblPr>
+        <w:tblStyle w:val="none"/>
+        <w:tblW w:w="0" w:type="auto"/>
+        <w:tblLook w:val="04A0" w:firstRow="1" w:lastRow="0" w:firstColumn="1" w:lastColumn="0" w:noHBand="0" w:noVBand="1"/>
+      </w:tblPr>
+      <w:tblGrid>
+        <w:gridCol w:w="4680"/>
+        <w:gridCol w:w="4680"/>
+      </w:tblGrid>
+      <w:tr>
+        <w:tc>
+          <w:tcPr>
+            <w:tcW w:w="4680" w:type="dxa"/>
+          </w:tcPr>
+          <w:p/>
+        </w:tc>
+        <w:tc>
+          <w:tcPr>
+            <w:tcW w:w="4680" w:type="dxa"/>
+          </w:tcPr>
+          <w:p/>
+        </w:tc>
+      </w:tr>
+      <w:tr>
+        <w:tc>
+          <w:tcPr>
+            <w:tcW w:w="4680" w:type="dxa"/>
+          </w:tcPr>
+          <w:p>
+            <w:bookmarkStart w:id="0" w:name="_GoBack"/>
+            <w:bookmarkEnd w:id="0"/>
+          </w:p>
+        </w:tc>
+        <w:tc>
+          <w:tcPr>
+            <w:tcW w:w="4680" w:type="dxa"/>
+          </w:tcPr>
+          <w:p/>
+        </w:tc>
+      </w:tr>
+    </w:tbl>
+    <w:p/>
+    <w:p/>
+    <w:p/>
+    <w:tbl>
+      <w:tblPr>
+        <w:tblStyle w:val="TableGrid"/>
+        <w:tblW w:w="0" w:type="auto"/>
+        <w:tblLook w:val="04A0" w:firstRow="1" w:lastRow="0" w:firstColumn="1" w:lastColumn="0" w:noHBand="0" w:noVBand="1"/>
+      </w:tblPr>
+      <w:tblGrid>
+        <w:gridCol w:w="4680"/>
+        <w:gridCol w:w="4680"/>
+      </w:tblGrid>
+      <w:tr>
+        <w:tc>
+          <w:tcPr>
+            <w:tcW w:w="4680" w:type="dxa"/>
+          </w:tcPr>
+          <w:p>
+            <w:pPr>
+              <w:pStyle w:val="Overline"/>
+            </w:pPr>
+          </w:p>
+        </w:tc>
+        <w:tc>
+          <w:tcPr>
+            <w:tcW w:w="4680" w:type="dxa"/>
+          </w:tcPr>
+          <w:p>
+            <w:pPr>
+              <w:pStyle w:val="Overline"/>
+              <w:pBdr>
+                <w:top w:val="none" w:sz="0" w:space="0" w:color="auto"/>
+              </w:pBdr>
+            </w:pPr>
+          </w:p>
+        </w:tc>
+      </w:tr>
+    </w:tbl>
     <w:p>
       <w:pPr>
-        <w:jc w:val="center"/>
-        <w:rPr>
-          <w:b/>
-          <w:sz w:val="24"/>
-        </w:rPr>
-      </w:pPr>
-      <w:bookmarkStart w:id="0" w:name="_GoBack"/>
-      <w:bookmarkEnd w:id="0"/>
+        <w:pStyle w:val="Overline"/>
+      </w:pPr>
+    </w:p>
+    <w:p>
+      <w:pPr>
+        <w:pStyle w:val="Sig"/>
+      </w:pPr>
     </w:p>
     <w:sectPr>
       <w:pgSz w:w="12240" w:h="15840"/>
@@ -732,17 +812,85 @@
   </w:style>
   <w:style w:type="table" w:styleId="TableGrid">
     <w:name w:val="Table Grid"/>
-    <w:aliases w:val="Affidavit"/>
+    <w:aliases w:val="Middle"/>
     <w:basedOn w:val="TableNormal"/>
     <w:uiPriority w:val="39"/>
-    <w:rsid w:val="00E61999"/>
+    <w:rsid w:val="00FD3483"/>
+    <w:pPr>
+      <w:spacing w:after="0" w:line="240" w:lineRule="auto"/>
+    </w:pPr>
+    <w:tblPr>
+      <w:tblBorders>
+        <w:insideV w:val="single" w:sz="4" w:space="0" w:color="auto"/>
+      </w:tblBorders>
+    </w:tblPr>
+    <w:tcPr>
+      <w:shd w:val="clear" w:color="auto" w:fill="FFFFFF" w:themeFill="background1"/>
+    </w:tcPr>
+  </w:style>
+  <w:style w:type="paragraph" w:customStyle="1" w:styleId="Overline">
+    <w:name w:val="Overline"/>
+    <w:basedOn w:val="Normal"/>
+    <w:link w:val="OverlineChar"/>
+    <w:qFormat/>
+    <w:rsid w:val="000A2492"/>
+    <w:pPr>
+      <w:pBdr>
+        <w:top w:val="single" w:sz="4" w:space="1" w:color="auto"/>
+      </w:pBdr>
+    </w:pPr>
+    <w:rPr>
+      <w:sz w:val="24"/>
+    </w:rPr>
+  </w:style>
+  <w:style w:type="character" w:customStyle="1" w:styleId="OverlineChar">
+    <w:name w:val="Overline Char"/>
+    <w:basedOn w:val="DefaultParagraphFont"/>
+    <w:link w:val="Overline"/>
+    <w:rsid w:val="000A2492"/>
+    <w:rPr>
+      <w:sz w:val="24"/>
+    </w:rPr>
+  </w:style>
+  <w:style w:type="table" w:customStyle="1" w:styleId="Hello">
+    <w:name w:val="Hello"/>
+    <w:basedOn w:val="TableNormal"/>
+    <w:uiPriority w:val="99"/>
+    <w:rsid w:val="006A36B0"/>
+    <w:pPr>
+      <w:spacing w:after="0" w:line="240" w:lineRule="auto"/>
+    </w:pPr>
+    <w:tblPr>
+      <w:tblBorders>
+        <w:insideV w:val="single" w:sz="4" w:space="0" w:color="auto"/>
+      </w:tblBorders>
+    </w:tblPr>
+  </w:style>
+  <w:style w:type="paragraph" w:customStyle="1" w:styleId="Sig">
+    <w:name w:val="Sig"/>
+    <w:basedOn w:val="Overline"/>
+    <w:link w:val="SigChar"/>
+    <w:qFormat/>
+    <w:rsid w:val="00986AE6"/>
+  </w:style>
+  <w:style w:type="character" w:customStyle="1" w:styleId="SigChar">
+    <w:name w:val="Sig Char"/>
+    <w:basedOn w:val="OverlineChar"/>
+    <w:link w:val="Sig"/>
+    <w:rsid w:val="00986AE6"/>
+    <w:rPr>
+      <w:sz w:val="24"/>
+    </w:rPr>
+  </w:style>
+  <w:style w:type="table" w:customStyle="1" w:styleId="none">
+    <w:name w:val="none"/>
+    <w:basedOn w:val="TableNormal"/>
+    <w:uiPriority w:val="99"/>
+    <w:rsid w:val="003A5E86"/>
     <w:pPr>
       <w:spacing w:after="0" w:line="240" w:lineRule="auto"/>
     </w:pPr>
     <w:tblPr/>
-    <w:tcPr>
-      <w:shd w:val="clear" w:color="auto" w:fill="FFFFFF" w:themeFill="background1"/>
-    </w:tcPr>
   </w:style>
 </w:styles>
 </file>

</xml_diff>